<commit_message>
Massive Update New Modul & Kotlin Submissions
+ Adding New Modul
+ Adding Project Kotlin Submissions on Kotlin Week IL
</commit_message>
<xml_diff>
--- a/out/production/infinite4Kotlin/com/Rasyid/kotlinInfinite/laporan/Rasyid_Ramadhani_Morning.docx
+++ b/out/production/infinite4Kotlin/com/Rasyid/kotlinInfinite/laporan/Rasyid_Ramadhani_Morning.docx
@@ -36,7 +36,7 @@
                     </pic:cNvPicPr>
                   </pic:nvPicPr>
                   <pic:blipFill>
-                    <a:blip r:embed="rId6" cstate="print">
+                    <a:blip r:embed="rId7" cstate="print">
                       <a:extLst>
                         <a:ext uri="{28A0092B-C50C-407E-A947-70E740481C1C}">
                           <a14:useLocalDpi xmlns:a14="http://schemas.microsoft.com/office/drawing/2010/main" val="0"/>
@@ -221,7 +221,7 @@
                           <pic:cNvPicPr/>
                         </pic:nvPicPr>
                         <pic:blipFill>
-                          <a:blip r:embed="rId7"/>
+                          <a:blip r:embed="rId8"/>
                           <a:stretch>
                             <a:fillRect/>
                           </a:stretch>
@@ -269,7 +269,7 @@
                           <pic:cNvPicPr/>
                         </pic:nvPicPr>
                         <pic:blipFill rotWithShape="1">
-                          <a:blip r:embed="rId8"/>
+                          <a:blip r:embed="rId9"/>
                           <a:srcRect t="3537"/>
                           <a:stretch/>
                         </pic:blipFill>
@@ -325,7 +325,7 @@
                           <pic:cNvPicPr/>
                         </pic:nvPicPr>
                         <pic:blipFill>
-                          <a:blip r:embed="rId9"/>
+                          <a:blip r:embed="rId10"/>
                           <a:stretch>
                             <a:fillRect/>
                           </a:stretch>
@@ -362,54 +362,6 @@
                   <wp:extent cx="5039995" cy="2722880"/>
                   <wp:effectExtent l="0" t="0" r="8255" b="1270"/>
                   <wp:docPr id="5" name="Picture 5"/>
-                  <wp:cNvGraphicFramePr>
-                    <a:graphicFrameLocks xmlns:a="http://schemas.openxmlformats.org/drawingml/2006/main" noChangeAspect="1"/>
-                  </wp:cNvGraphicFramePr>
-                  <a:graphic xmlns:a="http://schemas.openxmlformats.org/drawingml/2006/main">
-                    <a:graphicData uri="http://schemas.openxmlformats.org/drawingml/2006/picture">
-                      <pic:pic xmlns:pic="http://schemas.openxmlformats.org/drawingml/2006/picture">
-                        <pic:nvPicPr>
-                          <pic:cNvPr id="1" name=""/>
-                          <pic:cNvPicPr/>
-                        </pic:nvPicPr>
-                        <pic:blipFill>
-                          <a:blip r:embed="rId10"/>
-                          <a:stretch>
-                            <a:fillRect/>
-                          </a:stretch>
-                        </pic:blipFill>
-                        <pic:spPr>
-                          <a:xfrm>
-                            <a:off x="0" y="0"/>
-                            <a:ext cx="5039995" cy="2722880"/>
-                          </a:xfrm>
-                          <a:prstGeom prst="rect">
-                            <a:avLst/>
-                          </a:prstGeom>
-                        </pic:spPr>
-                      </pic:pic>
-                    </a:graphicData>
-                  </a:graphic>
-                </wp:inline>
-              </w:drawing>
-            </w:r>
-          </w:p>
-          <w:p>
-            <w:pPr>
-              <w:spacing w:line="240" w:lineRule="auto"/>
-              <w:rPr>
-                <w:lang w:val="en-US"/>
-              </w:rPr>
-            </w:pPr>
-            <w:r>
-              <w:rPr>
-                <w:lang w:val="en-US"/>
-              </w:rPr>
-              <w:drawing>
-                <wp:inline distT="0" distB="0" distL="0" distR="0" wp14:anchorId="395A8326" wp14:editId="606627E3">
-                  <wp:extent cx="5039995" cy="775335"/>
-                  <wp:effectExtent l="0" t="0" r="8255" b="5715"/>
-                  <wp:docPr id="6" name="Picture 6"/>
                   <wp:cNvGraphicFramePr>
                     <a:graphicFrameLocks xmlns:a="http://schemas.openxmlformats.org/drawingml/2006/main" noChangeAspect="1"/>
                   </wp:cNvGraphicFramePr>
@@ -429,7 +381,7 @@
                         <pic:spPr>
                           <a:xfrm>
                             <a:off x="0" y="0"/>
-                            <a:ext cx="5039995" cy="775335"/>
+                            <a:ext cx="5039995" cy="2722880"/>
                           </a:xfrm>
                           <a:prstGeom prst="rect">
                             <a:avLst/>
@@ -442,56 +394,22 @@
               </w:drawing>
             </w:r>
           </w:p>
-        </w:tc>
-      </w:tr>
-      <w:tr>
-        <w:tc>
-          <w:tcPr>
-            <w:tcW w:w="7927" w:type="dxa"/>
-            <w:gridSpan w:val="2"/>
-          </w:tcPr>
-          <w:p>
-            <w:pPr>
-              <w:rPr>
-                <w:b/>
-                <w:bCs/>
-                <w:lang w:val="en-US"/>
-              </w:rPr>
-            </w:pPr>
-            <w:r>
-              <w:rPr>
-                <w:b/>
-                <w:bCs/>
-                <w:lang w:val="en-US"/>
-              </w:rPr>
-              <w:lastRenderedPageBreak/>
-              <w:t>Output</w:t>
-            </w:r>
-          </w:p>
-          <w:p>
-            <w:pPr>
-              <w:rPr>
-                <w:lang w:val="en-US"/>
-              </w:rPr>
-            </w:pPr>
-          </w:p>
-          <w:p>
-            <w:pPr>
-              <w:spacing w:line="240" w:lineRule="auto"/>
-              <w:rPr>
-                <w:lang w:val="en-US"/>
-              </w:rPr>
-            </w:pPr>
-            <w:r>
-              <w:rPr>
-                <w:lang w:val="en-US"/>
-              </w:rPr>
-              <w:lastRenderedPageBreak/>
+          <w:p>
+            <w:pPr>
+              <w:spacing w:line="240" w:lineRule="auto"/>
+              <w:rPr>
+                <w:lang w:val="en-US"/>
+              </w:rPr>
+            </w:pPr>
+            <w:r>
+              <w:rPr>
+                <w:lang w:val="en-US"/>
+              </w:rPr>
               <w:drawing>
-                <wp:inline distT="0" distB="0" distL="0" distR="0" wp14:anchorId="41154823" wp14:editId="687D4AE4">
-                  <wp:extent cx="5039995" cy="2771140"/>
-                  <wp:effectExtent l="0" t="0" r="8255" b="0"/>
-                  <wp:docPr id="7" name="Picture 7"/>
+                <wp:inline distT="0" distB="0" distL="0" distR="0" wp14:anchorId="395A8326" wp14:editId="606627E3">
+                  <wp:extent cx="5039995" cy="775335"/>
+                  <wp:effectExtent l="0" t="0" r="8255" b="5715"/>
+                  <wp:docPr id="6" name="Picture 6"/>
                   <wp:cNvGraphicFramePr>
                     <a:graphicFrameLocks xmlns:a="http://schemas.openxmlformats.org/drawingml/2006/main" noChangeAspect="1"/>
                   </wp:cNvGraphicFramePr>
@@ -511,7 +429,7 @@
                         <pic:spPr>
                           <a:xfrm>
                             <a:off x="0" y="0"/>
-                            <a:ext cx="5039995" cy="2771140"/>
+                            <a:ext cx="5039995" cy="775335"/>
                           </a:xfrm>
                           <a:prstGeom prst="rect">
                             <a:avLst/>
@@ -524,22 +442,56 @@
               </w:drawing>
             </w:r>
           </w:p>
-          <w:p>
-            <w:pPr>
-              <w:spacing w:line="240" w:lineRule="auto"/>
-              <w:rPr>
-                <w:lang w:val="en-US"/>
-              </w:rPr>
-            </w:pPr>
-            <w:r>
-              <w:rPr>
-                <w:lang w:val="en-US"/>
-              </w:rPr>
+        </w:tc>
+      </w:tr>
+      <w:tr>
+        <w:tc>
+          <w:tcPr>
+            <w:tcW w:w="7927" w:type="dxa"/>
+            <w:gridSpan w:val="2"/>
+          </w:tcPr>
+          <w:p>
+            <w:pPr>
+              <w:rPr>
+                <w:b/>
+                <w:bCs/>
+                <w:lang w:val="en-US"/>
+              </w:rPr>
+            </w:pPr>
+            <w:r>
+              <w:rPr>
+                <w:b/>
+                <w:bCs/>
+                <w:lang w:val="en-US"/>
+              </w:rPr>
+              <w:lastRenderedPageBreak/>
+              <w:t>Output</w:t>
+            </w:r>
+          </w:p>
+          <w:p>
+            <w:pPr>
+              <w:rPr>
+                <w:lang w:val="en-US"/>
+              </w:rPr>
+            </w:pPr>
+          </w:p>
+          <w:p>
+            <w:pPr>
+              <w:spacing w:line="240" w:lineRule="auto"/>
+              <w:rPr>
+                <w:lang w:val="en-US"/>
+              </w:rPr>
+            </w:pPr>
+            <w:r>
+              <w:rPr>
+                <w:lang w:val="en-US"/>
+              </w:rPr>
+              <w:lastRenderedPageBreak/>
               <w:drawing>
-                <wp:inline distT="0" distB="0" distL="0" distR="0" wp14:anchorId="6FB60FCC" wp14:editId="3688F790">
-                  <wp:extent cx="5039995" cy="2976245"/>
+                <wp:inline distT="0" distB="0" distL="0" distR="0" wp14:anchorId="41154823" wp14:editId="687D4AE4">
+                  <wp:extent cx="5039995" cy="2771140"/>
                   <wp:effectExtent l="0" t="0" r="8255" b="0"/>
-                  <wp:docPr id="8" name="Picture 8"/>
+                  <wp:docPr id="7" name="Picture 7"/>
                   <wp:cNvGraphicFramePr>
                     <a:graphicFrameLocks xmlns:a="http://schemas.openxmlformats.org/drawingml/2006/main" noChangeAspect="1"/>
                   </wp:cNvGraphicFramePr>
@@ -559,6 +511,54 @@
                         <pic:spPr>
                           <a:xfrm>
                             <a:off x="0" y="0"/>
+                            <a:ext cx="5039995" cy="2771140"/>
+                          </a:xfrm>
+                          <a:prstGeom prst="rect">
+                            <a:avLst/>
+                          </a:prstGeom>
+                        </pic:spPr>
+                      </pic:pic>
+                    </a:graphicData>
+                  </a:graphic>
+                </wp:inline>
+              </w:drawing>
+            </w:r>
+          </w:p>
+          <w:p>
+            <w:pPr>
+              <w:spacing w:line="240" w:lineRule="auto"/>
+              <w:rPr>
+                <w:lang w:val="en-US"/>
+              </w:rPr>
+            </w:pPr>
+            <w:r>
+              <w:rPr>
+                <w:lang w:val="en-US"/>
+              </w:rPr>
+              <w:drawing>
+                <wp:inline distT="0" distB="0" distL="0" distR="0" wp14:anchorId="6FB60FCC" wp14:editId="3688F790">
+                  <wp:extent cx="5039995" cy="2976245"/>
+                  <wp:effectExtent l="0" t="0" r="8255" b="0"/>
+                  <wp:docPr id="8" name="Picture 8"/>
+                  <wp:cNvGraphicFramePr>
+                    <a:graphicFrameLocks xmlns:a="http://schemas.openxmlformats.org/drawingml/2006/main" noChangeAspect="1"/>
+                  </wp:cNvGraphicFramePr>
+                  <a:graphic xmlns:a="http://schemas.openxmlformats.org/drawingml/2006/main">
+                    <a:graphicData uri="http://schemas.openxmlformats.org/drawingml/2006/picture">
+                      <pic:pic xmlns:pic="http://schemas.openxmlformats.org/drawingml/2006/picture">
+                        <pic:nvPicPr>
+                          <pic:cNvPr id="1" name=""/>
+                          <pic:cNvPicPr/>
+                        </pic:nvPicPr>
+                        <pic:blipFill>
+                          <a:blip r:embed="rId14"/>
+                          <a:stretch>
+                            <a:fillRect/>
+                          </a:stretch>
+                        </pic:blipFill>
+                        <pic:spPr>
+                          <a:xfrm>
+                            <a:off x="0" y="0"/>
                             <a:ext cx="5039995" cy="2976245"/>
                           </a:xfrm>
                           <a:prstGeom prst="rect">
@@ -599,7 +599,7 @@
                           <pic:cNvPicPr/>
                         </pic:nvPicPr>
                         <pic:blipFill>
-                          <a:blip r:embed="rId14"/>
+                          <a:blip r:embed="rId15"/>
                           <a:stretch>
                             <a:fillRect/>
                           </a:stretch>
@@ -659,6 +659,7 @@
         <w:rPr>
           <w:lang w:val="en-US"/>
         </w:rPr>
+        <w:lastRenderedPageBreak/>
         <w:br w:type="page"/>
       </w:r>
     </w:p>
@@ -781,7 +782,7 @@
                           <pic:cNvPicPr/>
                         </pic:nvPicPr>
                         <pic:blipFill>
-                          <a:blip r:embed="rId15"/>
+                          <a:blip r:embed="rId16"/>
                           <a:stretch>
                             <a:fillRect/>
                           </a:stretch>
@@ -869,7 +870,7 @@
                           <pic:cNvPicPr/>
                         </pic:nvPicPr>
                         <pic:blipFill>
-                          <a:blip r:embed="rId16"/>
+                          <a:blip r:embed="rId17"/>
                           <a:stretch>
                             <a:fillRect/>
                           </a:stretch>
@@ -1016,7 +1017,7 @@
                           <pic:cNvPicPr/>
                         </pic:nvPicPr>
                         <pic:blipFill>
-                          <a:blip r:embed="rId17"/>
+                          <a:blip r:embed="rId18"/>
                           <a:stretch>
                             <a:fillRect/>
                           </a:stretch>
@@ -1094,7 +1095,7 @@
                           <pic:cNvPicPr/>
                         </pic:nvPicPr>
                         <pic:blipFill>
-                          <a:blip r:embed="rId18"/>
+                          <a:blip r:embed="rId19"/>
                           <a:stretch>
                             <a:fillRect/>
                           </a:stretch>
@@ -1160,7 +1161,6 @@
                 <w:bCs/>
                 <w:lang w:val="en-US"/>
               </w:rPr>
-              <w:lastRenderedPageBreak/>
               <w:t>4</w:t>
             </w:r>
             <w:r>
@@ -1252,7 +1252,7 @@
                           <pic:cNvPicPr/>
                         </pic:nvPicPr>
                         <pic:blipFill>
-                          <a:blip r:embed="rId19"/>
+                          <a:blip r:embed="rId20"/>
                           <a:stretch>
                             <a:fillRect/>
                           </a:stretch>
@@ -1340,7 +1340,7 @@
                           <pic:cNvPicPr/>
                         </pic:nvPicPr>
                         <pic:blipFill>
-                          <a:blip r:embed="rId20"/>
+                          <a:blip r:embed="rId21"/>
                           <a:stretch>
                             <a:fillRect/>
                           </a:stretch>
@@ -1497,7 +1497,7 @@
                           <pic:cNvPicPr/>
                         </pic:nvPicPr>
                         <pic:blipFill>
-                          <a:blip r:embed="rId21"/>
+                          <a:blip r:embed="rId22"/>
                           <a:stretch>
                             <a:fillRect/>
                           </a:stretch>
@@ -1585,7 +1585,7 @@
                           <pic:cNvPicPr/>
                         </pic:nvPicPr>
                         <pic:blipFill>
-                          <a:blip r:embed="rId22"/>
+                          <a:blip r:embed="rId23"/>
                           <a:stretch>
                             <a:fillRect/>
                           </a:stretch>
@@ -1758,7 +1758,7 @@
                           <pic:cNvPicPr/>
                         </pic:nvPicPr>
                         <pic:blipFill>
-                          <a:blip r:embed="rId23"/>
+                          <a:blip r:embed="rId24"/>
                           <a:stretch>
                             <a:fillRect/>
                           </a:stretch>
@@ -1844,7 +1844,7 @@
                           <pic:cNvPicPr/>
                         </pic:nvPicPr>
                         <pic:blipFill>
-                          <a:blip r:embed="rId24"/>
+                          <a:blip r:embed="rId25"/>
                           <a:stretch>
                             <a:fillRect/>
                           </a:stretch>
@@ -2001,7 +2001,7 @@
                           <pic:cNvPicPr/>
                         </pic:nvPicPr>
                         <pic:blipFill>
-                          <a:blip r:embed="rId25"/>
+                          <a:blip r:embed="rId26"/>
                           <a:stretch>
                             <a:fillRect/>
                           </a:stretch>
@@ -2089,7 +2089,7 @@
                           <pic:cNvPicPr/>
                         </pic:nvPicPr>
                         <pic:blipFill>
-                          <a:blip r:embed="rId26"/>
+                          <a:blip r:embed="rId27"/>
                           <a:stretch>
                             <a:fillRect/>
                           </a:stretch>
@@ -2289,7 +2289,7 @@
                           <pic:cNvPicPr/>
                         </pic:nvPicPr>
                         <pic:blipFill>
-                          <a:blip r:embed="rId27"/>
+                          <a:blip r:embed="rId28"/>
                           <a:stretch>
                             <a:fillRect/>
                           </a:stretch>
@@ -2377,7 +2377,7 @@
                           <pic:cNvPicPr/>
                         </pic:nvPicPr>
                         <pic:blipFill>
-                          <a:blip r:embed="rId28"/>
+                          <a:blip r:embed="rId29"/>
                           <a:stretch>
                             <a:fillRect/>
                           </a:stretch>
@@ -2537,7 +2537,7 @@
                           <pic:cNvPicPr/>
                         </pic:nvPicPr>
                         <pic:blipFill>
-                          <a:blip r:embed="rId29"/>
+                          <a:blip r:embed="rId30"/>
                           <a:stretch>
                             <a:fillRect/>
                           </a:stretch>
@@ -2590,7 +2590,7 @@
                           <pic:cNvPicPr/>
                         </pic:nvPicPr>
                         <pic:blipFill>
-                          <a:blip r:embed="rId30"/>
+                          <a:blip r:embed="rId31"/>
                           <a:stretch>
                             <a:fillRect/>
                           </a:stretch>
@@ -2634,7 +2634,6 @@
                 <w:bCs/>
                 <w:lang w:val="en-US"/>
               </w:rPr>
-              <w:lastRenderedPageBreak/>
               <w:t>Output</w:t>
             </w:r>
           </w:p>
@@ -2679,7 +2678,7 @@
                           <pic:cNvPicPr/>
                         </pic:nvPicPr>
                         <pic:blipFill>
-                          <a:blip r:embed="rId31"/>
+                          <a:blip r:embed="rId32"/>
                           <a:stretch>
                             <a:fillRect/>
                           </a:stretch>
@@ -2836,7 +2835,7 @@
                           <pic:cNvPicPr/>
                         </pic:nvPicPr>
                         <pic:blipFill>
-                          <a:blip r:embed="rId32"/>
+                          <a:blip r:embed="rId33"/>
                           <a:stretch>
                             <a:fillRect/>
                           </a:stretch>
@@ -2872,6 +2871,7 @@
                 <w:bCs/>
                 <w:lang w:val="en-US"/>
               </w:rPr>
+              <w:lastRenderedPageBreak/>
               <w:drawing>
                 <wp:inline distT="0" distB="0" distL="0" distR="0" wp14:anchorId="189E2530" wp14:editId="06055D2F">
                   <wp:extent cx="5039995" cy="1639570"/>
@@ -2888,7 +2888,7 @@
                           <pic:cNvPicPr/>
                         </pic:nvPicPr>
                         <pic:blipFill>
-                          <a:blip r:embed="rId33"/>
+                          <a:blip r:embed="rId34"/>
                           <a:stretch>
                             <a:fillRect/>
                           </a:stretch>
@@ -2932,7 +2932,6 @@
                 <w:bCs/>
                 <w:lang w:val="en-US"/>
               </w:rPr>
-              <w:lastRenderedPageBreak/>
               <w:t>Output</w:t>
             </w:r>
           </w:p>
@@ -2977,7 +2976,7 @@
                           <pic:cNvPicPr/>
                         </pic:nvPicPr>
                         <pic:blipFill>
-                          <a:blip r:embed="rId34"/>
+                          <a:blip r:embed="rId35"/>
                           <a:stretch>
                             <a:fillRect/>
                           </a:stretch>
@@ -3134,7 +3133,7 @@
                           <pic:cNvPicPr/>
                         </pic:nvPicPr>
                         <pic:blipFill>
-                          <a:blip r:embed="rId35"/>
+                          <a:blip r:embed="rId36"/>
                           <a:stretch>
                             <a:fillRect/>
                           </a:stretch>
@@ -3170,100 +3169,12 @@
                 <w:bCs/>
                 <w:lang w:val="en-US"/>
               </w:rPr>
+              <w:lastRenderedPageBreak/>
               <w:drawing>
                 <wp:inline distT="0" distB="0" distL="0" distR="0" wp14:anchorId="50DD3940" wp14:editId="51EA23FE">
                   <wp:extent cx="5039995" cy="1309370"/>
                   <wp:effectExtent l="0" t="0" r="8255" b="5080"/>
                   <wp:docPr id="59" name="Picture 59"/>
-                  <wp:cNvGraphicFramePr>
-                    <a:graphicFrameLocks xmlns:a="http://schemas.openxmlformats.org/drawingml/2006/main" noChangeAspect="1"/>
-                  </wp:cNvGraphicFramePr>
-                  <a:graphic xmlns:a="http://schemas.openxmlformats.org/drawingml/2006/main">
-                    <a:graphicData uri="http://schemas.openxmlformats.org/drawingml/2006/picture">
-                      <pic:pic xmlns:pic="http://schemas.openxmlformats.org/drawingml/2006/picture">
-                        <pic:nvPicPr>
-                          <pic:cNvPr id="1" name=""/>
-                          <pic:cNvPicPr/>
-                        </pic:nvPicPr>
-                        <pic:blipFill>
-                          <a:blip r:embed="rId36"/>
-                          <a:stretch>
-                            <a:fillRect/>
-                          </a:stretch>
-                        </pic:blipFill>
-                        <pic:spPr>
-                          <a:xfrm>
-                            <a:off x="0" y="0"/>
-                            <a:ext cx="5039995" cy="1309370"/>
-                          </a:xfrm>
-                          <a:prstGeom prst="rect">
-                            <a:avLst/>
-                          </a:prstGeom>
-                        </pic:spPr>
-                      </pic:pic>
-                    </a:graphicData>
-                  </a:graphic>
-                </wp:inline>
-              </w:drawing>
-            </w:r>
-          </w:p>
-        </w:tc>
-      </w:tr>
-      <w:tr>
-        <w:tc>
-          <w:tcPr>
-            <w:tcW w:w="7927" w:type="dxa"/>
-            <w:gridSpan w:val="2"/>
-          </w:tcPr>
-          <w:p>
-            <w:pPr>
-              <w:spacing w:line="240" w:lineRule="auto"/>
-              <w:rPr>
-                <w:b/>
-                <w:bCs/>
-                <w:lang w:val="en-US"/>
-              </w:rPr>
-            </w:pPr>
-            <w:r>
-              <w:rPr>
-                <w:b/>
-                <w:bCs/>
-                <w:lang w:val="en-US"/>
-              </w:rPr>
-              <w:t>Output</w:t>
-            </w:r>
-          </w:p>
-          <w:p>
-            <w:pPr>
-              <w:spacing w:line="240" w:lineRule="auto"/>
-              <w:rPr>
-                <w:b/>
-                <w:bCs/>
-                <w:lang w:val="en-US"/>
-              </w:rPr>
-            </w:pPr>
-          </w:p>
-          <w:p>
-            <w:pPr>
-              <w:spacing w:line="240" w:lineRule="auto"/>
-              <w:rPr>
-                <w:b/>
-                <w:bCs/>
-                <w:lang w:val="en-US"/>
-              </w:rPr>
-            </w:pPr>
-            <w:r>
-              <w:rPr>
-                <w:b/>
-                <w:bCs/>
-                <w:lang w:val="en-US"/>
-              </w:rPr>
-              <w:lastRenderedPageBreak/>
-              <w:drawing>
-                <wp:inline distT="0" distB="0" distL="0" distR="0" wp14:anchorId="390653C6" wp14:editId="42C892EB">
-                  <wp:extent cx="5039995" cy="2530475"/>
-                  <wp:effectExtent l="0" t="0" r="8255" b="3175"/>
-                  <wp:docPr id="60" name="Picture 60"/>
                   <wp:cNvGraphicFramePr>
                     <a:graphicFrameLocks xmlns:a="http://schemas.openxmlformats.org/drawingml/2006/main" noChangeAspect="1"/>
                   </wp:cNvGraphicFramePr>
@@ -3283,7 +3194,7 @@
                         <pic:spPr>
                           <a:xfrm>
                             <a:off x="0" y="0"/>
-                            <a:ext cx="5039995" cy="2530475"/>
+                            <a:ext cx="5039995" cy="1309370"/>
                           </a:xfrm>
                           <a:prstGeom prst="rect">
                             <a:avLst/>
@@ -3296,6 +3207,42 @@
               </w:drawing>
             </w:r>
           </w:p>
+        </w:tc>
+      </w:tr>
+      <w:tr>
+        <w:tc>
+          <w:tcPr>
+            <w:tcW w:w="7927" w:type="dxa"/>
+            <w:gridSpan w:val="2"/>
+          </w:tcPr>
+          <w:p>
+            <w:pPr>
+              <w:spacing w:line="240" w:lineRule="auto"/>
+              <w:rPr>
+                <w:b/>
+                <w:bCs/>
+                <w:lang w:val="en-US"/>
+              </w:rPr>
+            </w:pPr>
+            <w:r>
+              <w:rPr>
+                <w:b/>
+                <w:bCs/>
+                <w:lang w:val="en-US"/>
+              </w:rPr>
+              <w:t>Output</w:t>
+            </w:r>
+          </w:p>
+          <w:p>
+            <w:pPr>
+              <w:spacing w:line="240" w:lineRule="auto"/>
+              <w:rPr>
+                <w:b/>
+                <w:bCs/>
+                <w:lang w:val="en-US"/>
+              </w:rPr>
+            </w:pPr>
+          </w:p>
           <w:p>
             <w:pPr>
               <w:spacing w:line="240" w:lineRule="auto"/>
@@ -3312,10 +3259,10 @@
                 <w:lang w:val="en-US"/>
               </w:rPr>
               <w:drawing>
-                <wp:inline distT="0" distB="0" distL="0" distR="0" wp14:anchorId="41C295D4" wp14:editId="60FAAB2C">
-                  <wp:extent cx="5039995" cy="3128645"/>
-                  <wp:effectExtent l="0" t="0" r="8255" b="0"/>
-                  <wp:docPr id="61" name="Picture 61"/>
+                <wp:inline distT="0" distB="0" distL="0" distR="0" wp14:anchorId="390653C6" wp14:editId="42C892EB">
+                  <wp:extent cx="5039995" cy="2530475"/>
+                  <wp:effectExtent l="0" t="0" r="8255" b="3175"/>
+                  <wp:docPr id="60" name="Picture 60"/>
                   <wp:cNvGraphicFramePr>
                     <a:graphicFrameLocks xmlns:a="http://schemas.openxmlformats.org/drawingml/2006/main" noChangeAspect="1"/>
                   </wp:cNvGraphicFramePr>
@@ -3335,6 +3282,58 @@
                         <pic:spPr>
                           <a:xfrm>
                             <a:off x="0" y="0"/>
+                            <a:ext cx="5039995" cy="2530475"/>
+                          </a:xfrm>
+                          <a:prstGeom prst="rect">
+                            <a:avLst/>
+                          </a:prstGeom>
+                        </pic:spPr>
+                      </pic:pic>
+                    </a:graphicData>
+                  </a:graphic>
+                </wp:inline>
+              </w:drawing>
+            </w:r>
+          </w:p>
+          <w:p>
+            <w:pPr>
+              <w:spacing w:line="240" w:lineRule="auto"/>
+              <w:rPr>
+                <w:b/>
+                <w:bCs/>
+                <w:lang w:val="en-US"/>
+              </w:rPr>
+            </w:pPr>
+            <w:r>
+              <w:rPr>
+                <w:b/>
+                <w:bCs/>
+                <w:lang w:val="en-US"/>
+              </w:rPr>
+              <w:drawing>
+                <wp:inline distT="0" distB="0" distL="0" distR="0" wp14:anchorId="41C295D4" wp14:editId="60FAAB2C">
+                  <wp:extent cx="5039995" cy="3128645"/>
+                  <wp:effectExtent l="0" t="0" r="8255" b="0"/>
+                  <wp:docPr id="61" name="Picture 61"/>
+                  <wp:cNvGraphicFramePr>
+                    <a:graphicFrameLocks xmlns:a="http://schemas.openxmlformats.org/drawingml/2006/main" noChangeAspect="1"/>
+                  </wp:cNvGraphicFramePr>
+                  <a:graphic xmlns:a="http://schemas.openxmlformats.org/drawingml/2006/main">
+                    <a:graphicData uri="http://schemas.openxmlformats.org/drawingml/2006/picture">
+                      <pic:pic xmlns:pic="http://schemas.openxmlformats.org/drawingml/2006/picture">
+                        <pic:nvPicPr>
+                          <pic:cNvPr id="1" name=""/>
+                          <pic:cNvPicPr/>
+                        </pic:nvPicPr>
+                        <pic:blipFill>
+                          <a:blip r:embed="rId39"/>
+                          <a:stretch>
+                            <a:fillRect/>
+                          </a:stretch>
+                        </pic:blipFill>
+                        <pic:spPr>
+                          <a:xfrm>
+                            <a:off x="0" y="0"/>
                             <a:ext cx="5039995" cy="3128645"/>
                           </a:xfrm>
                           <a:prstGeom prst="rect">
@@ -3363,6 +3362,7 @@
                 <w:bCs/>
                 <w:lang w:val="en-US"/>
               </w:rPr>
+              <w:lastRenderedPageBreak/>
               <w:drawing>
                 <wp:inline distT="0" distB="0" distL="0" distR="0" wp14:anchorId="0194D31B" wp14:editId="457351FB">
                   <wp:extent cx="5039995" cy="1238885"/>
@@ -3379,7 +3379,7 @@
                           <pic:cNvPicPr/>
                         </pic:nvPicPr>
                         <pic:blipFill>
-                          <a:blip r:embed="rId39"/>
+                          <a:blip r:embed="rId40"/>
                           <a:stretch>
                             <a:fillRect/>
                           </a:stretch>
@@ -3555,7 +3555,7 @@
                           <pic:cNvPicPr/>
                         </pic:nvPicPr>
                         <pic:blipFill>
-                          <a:blip r:embed="rId40"/>
+                          <a:blip r:embed="rId41"/>
                           <a:stretch>
                             <a:fillRect/>
                           </a:stretch>
@@ -3643,7 +3643,7 @@
                           <pic:cNvPicPr/>
                         </pic:nvPicPr>
                         <pic:blipFill>
-                          <a:blip r:embed="rId41"/>
+                          <a:blip r:embed="rId42"/>
                           <a:stretch>
                             <a:fillRect/>
                           </a:stretch>
@@ -3809,7 +3809,7 @@
                           <pic:cNvPicPr/>
                         </pic:nvPicPr>
                         <pic:blipFill>
-                          <a:blip r:embed="rId42"/>
+                          <a:blip r:embed="rId43"/>
                           <a:stretch>
                             <a:fillRect/>
                           </a:stretch>
@@ -3897,7 +3897,7 @@
                           <pic:cNvPicPr/>
                         </pic:nvPicPr>
                         <pic:blipFill>
-                          <a:blip r:embed="rId43"/>
+                          <a:blip r:embed="rId44"/>
                           <a:stretch>
                             <a:fillRect/>
                           </a:stretch>
@@ -4070,7 +4070,7 @@
                           <pic:cNvPicPr/>
                         </pic:nvPicPr>
                         <pic:blipFill>
-                          <a:blip r:embed="rId44"/>
+                          <a:blip r:embed="rId45"/>
                           <a:stretch>
                             <a:fillRect/>
                           </a:stretch>
@@ -4158,7 +4158,7 @@
                           <pic:cNvPicPr/>
                         </pic:nvPicPr>
                         <pic:blipFill>
-                          <a:blip r:embed="rId45"/>
+                          <a:blip r:embed="rId46"/>
                           <a:stretch>
                             <a:fillRect/>
                           </a:stretch>
@@ -4345,7 +4345,7 @@
                           <pic:cNvPicPr/>
                         </pic:nvPicPr>
                         <pic:blipFill>
-                          <a:blip r:embed="rId46"/>
+                          <a:blip r:embed="rId47"/>
                           <a:stretch>
                             <a:fillRect/>
                           </a:stretch>
@@ -4433,7 +4433,7 @@
                           <pic:cNvPicPr/>
                         </pic:nvPicPr>
                         <pic:blipFill>
-                          <a:blip r:embed="rId47"/>
+                          <a:blip r:embed="rId48"/>
                           <a:stretch>
                             <a:fillRect/>
                           </a:stretch>
@@ -4606,7 +4606,7 @@
                           <pic:cNvPicPr/>
                         </pic:nvPicPr>
                         <pic:blipFill>
-                          <a:blip r:embed="rId48"/>
+                          <a:blip r:embed="rId49"/>
                           <a:stretch>
                             <a:fillRect/>
                           </a:stretch>
@@ -4658,7 +4658,7 @@
                           <pic:cNvPicPr/>
                         </pic:nvPicPr>
                         <pic:blipFill>
-                          <a:blip r:embed="rId49"/>
+                          <a:blip r:embed="rId50"/>
                           <a:stretch>
                             <a:fillRect/>
                           </a:stretch>
@@ -4746,7 +4746,7 @@
                           <pic:cNvPicPr/>
                         </pic:nvPicPr>
                         <pic:blipFill>
-                          <a:blip r:embed="rId50"/>
+                          <a:blip r:embed="rId51"/>
                           <a:stretch>
                             <a:fillRect/>
                           </a:stretch>
@@ -4919,7 +4919,7 @@
                           <pic:cNvPicPr/>
                         </pic:nvPicPr>
                         <pic:blipFill>
-                          <a:blip r:embed="rId51"/>
+                          <a:blip r:embed="rId52"/>
                           <a:stretch>
                             <a:fillRect/>
                           </a:stretch>
@@ -5007,7 +5007,7 @@
                           <pic:cNvPicPr/>
                         </pic:nvPicPr>
                         <pic:blipFill>
-                          <a:blip r:embed="rId52"/>
+                          <a:blip r:embed="rId53"/>
                           <a:stretch>
                             <a:fillRect/>
                           </a:stretch>
@@ -5157,7 +5157,7 @@
                           <pic:cNvPicPr/>
                         </pic:nvPicPr>
                         <pic:blipFill>
-                          <a:blip r:embed="rId53"/>
+                          <a:blip r:embed="rId54"/>
                           <a:stretch>
                             <a:fillRect/>
                           </a:stretch>
@@ -5224,172 +5224,6 @@
                   <wp:extent cx="5039995" cy="593090"/>
                   <wp:effectExtent l="0" t="0" r="8255" b="0"/>
                   <wp:docPr id="116" name="Picture 116"/>
-                  <wp:cNvGraphicFramePr>
-                    <a:graphicFrameLocks xmlns:a="http://schemas.openxmlformats.org/drawingml/2006/main" noChangeAspect="1"/>
-                  </wp:cNvGraphicFramePr>
-                  <a:graphic xmlns:a="http://schemas.openxmlformats.org/drawingml/2006/main">
-                    <a:graphicData uri="http://schemas.openxmlformats.org/drawingml/2006/picture">
-                      <pic:pic xmlns:pic="http://schemas.openxmlformats.org/drawingml/2006/picture">
-                        <pic:nvPicPr>
-                          <pic:cNvPr id="1" name=""/>
-                          <pic:cNvPicPr/>
-                        </pic:nvPicPr>
-                        <pic:blipFill>
-                          <a:blip r:embed="rId54"/>
-                          <a:stretch>
-                            <a:fillRect/>
-                          </a:stretch>
-                        </pic:blipFill>
-                        <pic:spPr>
-                          <a:xfrm>
-                            <a:off x="0" y="0"/>
-                            <a:ext cx="5039995" cy="593090"/>
-                          </a:xfrm>
-                          <a:prstGeom prst="rect">
-                            <a:avLst/>
-                          </a:prstGeom>
-                        </pic:spPr>
-                      </pic:pic>
-                    </a:graphicData>
-                  </a:graphic>
-                </wp:inline>
-              </w:drawing>
-            </w:r>
-          </w:p>
-        </w:tc>
-      </w:tr>
-    </w:tbl>
-    <w:p>
-      <w:pPr>
-        <w:spacing w:after="160" w:line="259" w:lineRule="auto"/>
-        <w:jc w:val="left"/>
-        <w:rPr>
-          <w:lang w:val="en-US"/>
-        </w:rPr>
-      </w:pPr>
-      <w:r>
-        <w:rPr>
-          <w:lang w:val="en-US"/>
-        </w:rPr>
-        <w:br w:type="page"/>
-      </w:r>
-    </w:p>
-    <w:tbl>
-      <w:tblPr>
-        <w:tblStyle w:val="TableGrid"/>
-        <w:tblW w:w="0" w:type="auto"/>
-        <w:tblCellMar>
-          <w:left w:w="57" w:type="dxa"/>
-          <w:right w:w="57" w:type="dxa"/>
-        </w:tblCellMar>
-        <w:tblLook w:val="04A0" w:firstRow="1" w:lastRow="0" w:firstColumn="1" w:lastColumn="0" w:noHBand="0" w:noVBand="1"/>
-      </w:tblPr>
-      <w:tblGrid>
-        <w:gridCol w:w="834"/>
-        <w:gridCol w:w="7093"/>
-      </w:tblGrid>
-      <w:tr>
-        <w:tc>
-          <w:tcPr>
-            <w:tcW w:w="727" w:type="dxa"/>
-            <w:vAlign w:val="center"/>
-          </w:tcPr>
-          <w:p>
-            <w:pPr>
-              <w:jc w:val="center"/>
-              <w:rPr>
-                <w:b/>
-                <w:bCs/>
-                <w:lang w:val="en-US"/>
-              </w:rPr>
-            </w:pPr>
-            <w:r>
-              <w:rPr>
-                <w:b/>
-                <w:bCs/>
-                <w:lang w:val="en-US"/>
-              </w:rPr>
-              <w:lastRenderedPageBreak/>
-              <w:t>5</w:t>
-            </w:r>
-            <w:r>
-              <w:rPr>
-                <w:b/>
-                <w:bCs/>
-                <w:lang w:val="en-US"/>
-              </w:rPr>
-              <w:t>.</w:t>
-            </w:r>
-          </w:p>
-        </w:tc>
-        <w:tc>
-          <w:tcPr>
-            <w:tcW w:w="7200" w:type="dxa"/>
-          </w:tcPr>
-          <w:p>
-            <w:pPr>
-              <w:pStyle w:val="Heading2"/>
-            </w:pPr>
-            <w:r>
-              <w:t>Find(), firstOrNull(), dan lastOrNull()</w:t>
-            </w:r>
-          </w:p>
-        </w:tc>
-      </w:tr>
-      <w:tr>
-        <w:tc>
-          <w:tcPr>
-            <w:tcW w:w="7927" w:type="dxa"/>
-            <w:gridSpan w:val="2"/>
-          </w:tcPr>
-          <w:p>
-            <w:pPr>
-              <w:spacing w:line="240" w:lineRule="auto"/>
-              <w:rPr>
-                <w:b/>
-                <w:bCs/>
-                <w:lang w:val="en-US"/>
-              </w:rPr>
-            </w:pPr>
-            <w:r>
-              <w:rPr>
-                <w:b/>
-                <w:bCs/>
-                <w:lang w:val="en-US"/>
-              </w:rPr>
-              <w:t>Code</w:t>
-            </w:r>
-          </w:p>
-          <w:p>
-            <w:pPr>
-              <w:spacing w:line="240" w:lineRule="auto"/>
-              <w:rPr>
-                <w:b/>
-                <w:bCs/>
-                <w:lang w:val="en-US"/>
-              </w:rPr>
-            </w:pPr>
-          </w:p>
-          <w:p>
-            <w:pPr>
-              <w:spacing w:line="240" w:lineRule="auto"/>
-              <w:rPr>
-                <w:b/>
-                <w:bCs/>
-                <w:lang w:val="en-US"/>
-              </w:rPr>
-            </w:pPr>
-            <w:r>
-              <w:rPr>
-                <w:b/>
-                <w:bCs/>
-                <w:lang w:val="en-US"/>
-              </w:rPr>
-              <w:drawing>
-                <wp:inline distT="0" distB="0" distL="0" distR="0" wp14:anchorId="75204DCF" wp14:editId="7355F6C2">
-                  <wp:extent cx="5039995" cy="1749425"/>
-                  <wp:effectExtent l="0" t="0" r="8255" b="0"/>
-                  <wp:docPr id="100" name="Picture 100"/>
                   <wp:cNvGraphicFramePr>
                     <a:graphicFrameLocks xmlns:a="http://schemas.openxmlformats.org/drawingml/2006/main" noChangeAspect="1"/>
                   </wp:cNvGraphicFramePr>
@@ -5409,7 +5243,7 @@
                         <pic:spPr>
                           <a:xfrm>
                             <a:off x="0" y="0"/>
-                            <a:ext cx="5039995" cy="1749425"/>
+                            <a:ext cx="5039995" cy="593090"/>
                           </a:xfrm>
                           <a:prstGeom prst="rect">
                             <a:avLst/>
@@ -5424,6 +5258,85 @@
           </w:p>
         </w:tc>
       </w:tr>
+    </w:tbl>
+    <w:p>
+      <w:pPr>
+        <w:spacing w:after="160" w:line="259" w:lineRule="auto"/>
+        <w:jc w:val="left"/>
+        <w:rPr>
+          <w:lang w:val="en-US"/>
+        </w:rPr>
+      </w:pPr>
+      <w:r>
+        <w:rPr>
+          <w:lang w:val="en-US"/>
+        </w:rPr>
+        <w:lastRenderedPageBreak/>
+        <w:br w:type="page"/>
+      </w:r>
+    </w:p>
+    <w:tbl>
+      <w:tblPr>
+        <w:tblStyle w:val="TableGrid"/>
+        <w:tblW w:w="0" w:type="auto"/>
+        <w:tblCellMar>
+          <w:left w:w="57" w:type="dxa"/>
+          <w:right w:w="57" w:type="dxa"/>
+        </w:tblCellMar>
+        <w:tblLook w:val="04A0" w:firstRow="1" w:lastRow="0" w:firstColumn="1" w:lastColumn="0" w:noHBand="0" w:noVBand="1"/>
+      </w:tblPr>
+      <w:tblGrid>
+        <w:gridCol w:w="834"/>
+        <w:gridCol w:w="7093"/>
+      </w:tblGrid>
+      <w:tr>
+        <w:tc>
+          <w:tcPr>
+            <w:tcW w:w="727" w:type="dxa"/>
+            <w:vAlign w:val="center"/>
+          </w:tcPr>
+          <w:p>
+            <w:pPr>
+              <w:jc w:val="center"/>
+              <w:rPr>
+                <w:b/>
+                <w:bCs/>
+                <w:lang w:val="en-US"/>
+              </w:rPr>
+            </w:pPr>
+            <w:r>
+              <w:rPr>
+                <w:b/>
+                <w:bCs/>
+                <w:lang w:val="en-US"/>
+              </w:rPr>
+              <w:lastRenderedPageBreak/>
+              <w:t>5</w:t>
+            </w:r>
+            <w:r>
+              <w:rPr>
+                <w:b/>
+                <w:bCs/>
+                <w:lang w:val="en-US"/>
+              </w:rPr>
+              <w:t>.</w:t>
+            </w:r>
+          </w:p>
+        </w:tc>
+        <w:tc>
+          <w:tcPr>
+            <w:tcW w:w="7200" w:type="dxa"/>
+          </w:tcPr>
+          <w:p>
+            <w:pPr>
+              <w:pStyle w:val="Heading2"/>
+            </w:pPr>
+            <w:r>
+              <w:t>Find(), firstOrNull(), dan lastOrNull()</w:t>
+            </w:r>
+          </w:p>
+        </w:tc>
+      </w:tr>
       <w:tr>
         <w:tc>
           <w:tcPr>
@@ -5445,7 +5358,7 @@
                 <w:bCs/>
                 <w:lang w:val="en-US"/>
               </w:rPr>
-              <w:t>Output</w:t>
+              <w:t>Code</w:t>
             </w:r>
           </w:p>
           <w:p>
@@ -5474,10 +5387,10 @@
                 <w:lang w:val="en-US"/>
               </w:rPr>
               <w:drawing>
-                <wp:inline distT="0" distB="0" distL="0" distR="0" wp14:anchorId="6549235C" wp14:editId="41DE65E0">
-                  <wp:extent cx="5039995" cy="608330"/>
-                  <wp:effectExtent l="0" t="0" r="8255" b="1270"/>
-                  <wp:docPr id="101" name="Picture 101"/>
+                <wp:inline distT="0" distB="0" distL="0" distR="0" wp14:anchorId="7AF89E8F" wp14:editId="2EE7DC8B">
+                  <wp:extent cx="5039995" cy="1880235"/>
+                  <wp:effectExtent l="0" t="0" r="8255" b="5715"/>
+                  <wp:docPr id="117" name="Picture 117"/>
                   <wp:cNvGraphicFramePr>
                     <a:graphicFrameLocks xmlns:a="http://schemas.openxmlformats.org/drawingml/2006/main" noChangeAspect="1"/>
                   </wp:cNvGraphicFramePr>
@@ -5497,7 +5410,95 @@
                         <pic:spPr>
                           <a:xfrm>
                             <a:off x="0" y="0"/>
-                            <a:ext cx="5039995" cy="608330"/>
+                            <a:ext cx="5039995" cy="1880235"/>
+                          </a:xfrm>
+                          <a:prstGeom prst="rect">
+                            <a:avLst/>
+                          </a:prstGeom>
+                        </pic:spPr>
+                      </pic:pic>
+                    </a:graphicData>
+                  </a:graphic>
+                </wp:inline>
+              </w:drawing>
+            </w:r>
+          </w:p>
+        </w:tc>
+      </w:tr>
+      <w:tr>
+        <w:tc>
+          <w:tcPr>
+            <w:tcW w:w="7927" w:type="dxa"/>
+            <w:gridSpan w:val="2"/>
+          </w:tcPr>
+          <w:p>
+            <w:pPr>
+              <w:spacing w:line="240" w:lineRule="auto"/>
+              <w:rPr>
+                <w:b/>
+                <w:bCs/>
+                <w:lang w:val="en-US"/>
+              </w:rPr>
+            </w:pPr>
+            <w:r>
+              <w:rPr>
+                <w:b/>
+                <w:bCs/>
+                <w:lang w:val="en-US"/>
+              </w:rPr>
+              <w:t>Output</w:t>
+            </w:r>
+          </w:p>
+          <w:p>
+            <w:pPr>
+              <w:spacing w:line="240" w:lineRule="auto"/>
+              <w:rPr>
+                <w:b/>
+                <w:bCs/>
+                <w:lang w:val="en-US"/>
+              </w:rPr>
+            </w:pPr>
+          </w:p>
+          <w:p>
+            <w:pPr>
+              <w:spacing w:line="240" w:lineRule="auto"/>
+              <w:rPr>
+                <w:b/>
+                <w:bCs/>
+                <w:lang w:val="en-US"/>
+              </w:rPr>
+            </w:pPr>
+            <w:r>
+              <w:rPr>
+                <w:b/>
+                <w:bCs/>
+                <w:lang w:val="en-US"/>
+              </w:rPr>
+              <w:drawing>
+                <wp:inline distT="0" distB="0" distL="0" distR="0" wp14:anchorId="68F1D799" wp14:editId="20E8F049">
+                  <wp:extent cx="5039995" cy="574675"/>
+                  <wp:effectExtent l="0" t="0" r="8255" b="0"/>
+                  <wp:docPr id="118" name="Picture 118"/>
+                  <wp:cNvGraphicFramePr>
+                    <a:graphicFrameLocks xmlns:a="http://schemas.openxmlformats.org/drawingml/2006/main" noChangeAspect="1"/>
+                  </wp:cNvGraphicFramePr>
+                  <a:graphic xmlns:a="http://schemas.openxmlformats.org/drawingml/2006/main">
+                    <a:graphicData uri="http://schemas.openxmlformats.org/drawingml/2006/picture">
+                      <pic:pic xmlns:pic="http://schemas.openxmlformats.org/drawingml/2006/picture">
+                        <pic:nvPicPr>
+                          <pic:cNvPr id="1" name=""/>
+                          <pic:cNvPicPr/>
+                        </pic:nvPicPr>
+                        <pic:blipFill>
+                          <a:blip r:embed="rId57"/>
+                          <a:stretch>
+                            <a:fillRect/>
+                          </a:stretch>
+                        </pic:blipFill>
+                        <pic:spPr>
+                          <a:xfrm>
+                            <a:off x="0" y="0"/>
+                            <a:ext cx="5039995" cy="574675"/>
                           </a:xfrm>
                           <a:prstGeom prst="rect">
                             <a:avLst/>
@@ -5631,98 +5632,10 @@
                 <w:lang w:val="en-US"/>
               </w:rPr>
               <w:drawing>
-                <wp:inline distT="0" distB="0" distL="0" distR="0" wp14:anchorId="6F6DC5F1" wp14:editId="614FA337">
-                  <wp:extent cx="5039995" cy="1551940"/>
+                <wp:inline distT="0" distB="0" distL="0" distR="0" wp14:anchorId="6C1CF83C" wp14:editId="2E6C17A6">
+                  <wp:extent cx="5039995" cy="1624965"/>
                   <wp:effectExtent l="0" t="0" r="8255" b="0"/>
-                  <wp:docPr id="104" name="Picture 104"/>
-                  <wp:cNvGraphicFramePr>
-                    <a:graphicFrameLocks xmlns:a="http://schemas.openxmlformats.org/drawingml/2006/main" noChangeAspect="1"/>
-                  </wp:cNvGraphicFramePr>
-                  <a:graphic xmlns:a="http://schemas.openxmlformats.org/drawingml/2006/main">
-                    <a:graphicData uri="http://schemas.openxmlformats.org/drawingml/2006/picture">
-                      <pic:pic xmlns:pic="http://schemas.openxmlformats.org/drawingml/2006/picture">
-                        <pic:nvPicPr>
-                          <pic:cNvPr id="1" name=""/>
-                          <pic:cNvPicPr/>
-                        </pic:nvPicPr>
-                        <pic:blipFill>
-                          <a:blip r:embed="rId57"/>
-                          <a:stretch>
-                            <a:fillRect/>
-                          </a:stretch>
-                        </pic:blipFill>
-                        <pic:spPr>
-                          <a:xfrm>
-                            <a:off x="0" y="0"/>
-                            <a:ext cx="5039995" cy="1551940"/>
-                          </a:xfrm>
-                          <a:prstGeom prst="rect">
-                            <a:avLst/>
-                          </a:prstGeom>
-                        </pic:spPr>
-                      </pic:pic>
-                    </a:graphicData>
-                  </a:graphic>
-                </wp:inline>
-              </w:drawing>
-            </w:r>
-          </w:p>
-        </w:tc>
-      </w:tr>
-      <w:tr>
-        <w:tc>
-          <w:tcPr>
-            <w:tcW w:w="7927" w:type="dxa"/>
-            <w:gridSpan w:val="2"/>
-          </w:tcPr>
-          <w:p>
-            <w:pPr>
-              <w:spacing w:line="240" w:lineRule="auto"/>
-              <w:rPr>
-                <w:b/>
-                <w:bCs/>
-                <w:lang w:val="en-US"/>
-              </w:rPr>
-            </w:pPr>
-            <w:r>
-              <w:rPr>
-                <w:b/>
-                <w:bCs/>
-                <w:lang w:val="en-US"/>
-              </w:rPr>
-              <w:t>Output</w:t>
-            </w:r>
-          </w:p>
-          <w:p>
-            <w:pPr>
-              <w:spacing w:line="240" w:lineRule="auto"/>
-              <w:rPr>
-                <w:b/>
-                <w:bCs/>
-                <w:lang w:val="en-US"/>
-              </w:rPr>
-            </w:pPr>
-          </w:p>
-          <w:p>
-            <w:pPr>
-              <w:spacing w:line="240" w:lineRule="auto"/>
-              <w:rPr>
-                <w:b/>
-                <w:bCs/>
-                <w:lang w:val="en-US"/>
-              </w:rPr>
-            </w:pPr>
-            <w:r>
-              <w:rPr>
-                <w:b/>
-                <w:bCs/>
-                <w:lang w:val="en-US"/>
-              </w:rPr>
-              <w:drawing>
-                <wp:inline distT="0" distB="0" distL="0" distR="0" wp14:anchorId="3B7740C9" wp14:editId="68FD3CAD">
-                  <wp:extent cx="5039995" cy="480695"/>
-                  <wp:effectExtent l="0" t="0" r="8255" b="0"/>
-                  <wp:docPr id="105" name="Picture 105"/>
+                  <wp:docPr id="119" name="Picture 119"/>
                   <wp:cNvGraphicFramePr>
                     <a:graphicFrameLocks xmlns:a="http://schemas.openxmlformats.org/drawingml/2006/main" noChangeAspect="1"/>
                   </wp:cNvGraphicFramePr>
@@ -5742,7 +5655,95 @@
                         <pic:spPr>
                           <a:xfrm>
                             <a:off x="0" y="0"/>
-                            <a:ext cx="5039995" cy="480695"/>
+                            <a:ext cx="5039995" cy="1624965"/>
+                          </a:xfrm>
+                          <a:prstGeom prst="rect">
+                            <a:avLst/>
+                          </a:prstGeom>
+                        </pic:spPr>
+                      </pic:pic>
+                    </a:graphicData>
+                  </a:graphic>
+                </wp:inline>
+              </w:drawing>
+            </w:r>
+          </w:p>
+        </w:tc>
+      </w:tr>
+      <w:tr>
+        <w:tc>
+          <w:tcPr>
+            <w:tcW w:w="7927" w:type="dxa"/>
+            <w:gridSpan w:val="2"/>
+          </w:tcPr>
+          <w:p>
+            <w:pPr>
+              <w:spacing w:line="240" w:lineRule="auto"/>
+              <w:rPr>
+                <w:b/>
+                <w:bCs/>
+                <w:lang w:val="en-US"/>
+              </w:rPr>
+            </w:pPr>
+            <w:r>
+              <w:rPr>
+                <w:b/>
+                <w:bCs/>
+                <w:lang w:val="en-US"/>
+              </w:rPr>
+              <w:t>Output</w:t>
+            </w:r>
+          </w:p>
+          <w:p>
+            <w:pPr>
+              <w:spacing w:line="240" w:lineRule="auto"/>
+              <w:rPr>
+                <w:b/>
+                <w:bCs/>
+                <w:lang w:val="en-US"/>
+              </w:rPr>
+            </w:pPr>
+          </w:p>
+          <w:p>
+            <w:pPr>
+              <w:spacing w:line="240" w:lineRule="auto"/>
+              <w:rPr>
+                <w:b/>
+                <w:bCs/>
+                <w:lang w:val="en-US"/>
+              </w:rPr>
+            </w:pPr>
+            <w:r>
+              <w:rPr>
+                <w:b/>
+                <w:bCs/>
+                <w:lang w:val="en-US"/>
+              </w:rPr>
+              <w:drawing>
+                <wp:inline distT="0" distB="0" distL="0" distR="0" wp14:anchorId="3A150E9C" wp14:editId="54DE571B">
+                  <wp:extent cx="5039995" cy="471805"/>
+                  <wp:effectExtent l="0" t="0" r="8255" b="4445"/>
+                  <wp:docPr id="120" name="Picture 120"/>
+                  <wp:cNvGraphicFramePr>
+                    <a:graphicFrameLocks xmlns:a="http://schemas.openxmlformats.org/drawingml/2006/main" noChangeAspect="1"/>
+                  </wp:cNvGraphicFramePr>
+                  <a:graphic xmlns:a="http://schemas.openxmlformats.org/drawingml/2006/main">
+                    <a:graphicData uri="http://schemas.openxmlformats.org/drawingml/2006/picture">
+                      <pic:pic xmlns:pic="http://schemas.openxmlformats.org/drawingml/2006/picture">
+                        <pic:nvPicPr>
+                          <pic:cNvPr id="1" name=""/>
+                          <pic:cNvPicPr/>
+                        </pic:nvPicPr>
+                        <pic:blipFill>
+                          <a:blip r:embed="rId59"/>
+                          <a:stretch>
+                            <a:fillRect/>
+                          </a:stretch>
+                        </pic:blipFill>
+                        <pic:spPr>
+                          <a:xfrm>
+                            <a:off x="0" y="0"/>
+                            <a:ext cx="5039995" cy="471805"/>
                           </a:xfrm>
                           <a:prstGeom prst="rect">
                             <a:avLst/>
@@ -5900,7 +5901,7 @@
                           <pic:cNvPicPr/>
                         </pic:nvPicPr>
                         <pic:blipFill>
-                          <a:blip r:embed="rId59"/>
+                          <a:blip r:embed="rId60"/>
                           <a:stretch>
                             <a:fillRect/>
                           </a:stretch>
@@ -5988,7 +5989,7 @@
                           <pic:cNvPicPr/>
                         </pic:nvPicPr>
                         <pic:blipFill>
-                          <a:blip r:embed="rId60"/>
+                          <a:blip r:embed="rId61"/>
                           <a:stretch>
                             <a:fillRect/>
                           </a:stretch>
@@ -6148,7 +6149,7 @@
                           <pic:cNvPicPr/>
                         </pic:nvPicPr>
                         <pic:blipFill>
-                          <a:blip r:embed="rId61"/>
+                          <a:blip r:embed="rId62"/>
                           <a:stretch>
                             <a:fillRect/>
                           </a:stretch>
@@ -6236,7 +6237,7 @@
                           <pic:cNvPicPr/>
                         </pic:nvPicPr>
                         <pic:blipFill>
-                          <a:blip r:embed="rId62"/>
+                          <a:blip r:embed="rId63"/>
                           <a:stretch>
                             <a:fillRect/>
                           </a:stretch>
@@ -6275,8 +6276,12 @@
       </w:pPr>
     </w:p>
     <w:sectPr>
-      <w:headerReference w:type="default" r:id="rId63"/>
-      <w:footerReference w:type="default" r:id="rId64"/>
+      <w:headerReference w:type="even" r:id="rId64"/>
+      <w:headerReference w:type="default" r:id="rId65"/>
+      <w:footerReference w:type="even" r:id="rId66"/>
+      <w:footerReference w:type="default" r:id="rId67"/>
+      <w:headerReference w:type="first" r:id="rId68"/>
+      <w:footerReference w:type="first" r:id="rId69"/>
       <w:pgSz w:w="11906" w:h="16838" w:code="9"/>
       <w:pgMar w:top="2268" w:right="1701" w:bottom="1701" w:left="2268" w:header="708" w:footer="708" w:gutter="0"/>
       <w:pgNumType w:start="0"/>
@@ -6313,6 +6318,16 @@
 </file>
 
 <file path=word/footer1.xml><?xml version="1.0" encoding="utf-8"?>
+<w:ftr xmlns:wpc="http://schemas.microsoft.com/office/word/2010/wordprocessingCanvas" xmlns:cx="http://schemas.microsoft.com/office/drawing/2014/chartex" xmlns:cx1="http://schemas.microsoft.com/office/drawing/2015/9/8/chartex" xmlns:cx2="http://schemas.microsoft.com/office/drawing/2015/10/21/chartex" xmlns:cx3="http://schemas.microsoft.com/office/drawing/2016/5/9/chartex" xmlns:cx4="http://schemas.microsoft.com/office/drawing/2016/5/10/chartex" xmlns:cx5="http://schemas.microsoft.com/office/drawing/2016/5/11/chartex" xmlns:cx6="http://schemas.microsoft.com/office/drawing/2016/5/12/chartex" xmlns:cx7="http://schemas.microsoft.com/office/drawing/2016/5/13/chartex" xmlns:cx8="http://schemas.microsoft.com/office/drawing/2016/5/14/chartex" xmlns:mc="http://schemas.openxmlformats.org/markup-compatibility/2006" xmlns:aink="http://schemas.microsoft.com/office/drawing/2016/ink" xmlns:am3d="http://schemas.microsoft.com/office/drawing/2017/model3d" xmlns:o="urn:schemas-microsoft-com:office:office" xmlns:oel="http://schemas.microsoft.com/office/2019/extlst" xmlns:r="http://schemas.openxmlformats.org/officeDocument/2006/relationships" xmlns:m="http://schemas.openxmlformats.org/officeDocument/2006/math" xmlns:v="urn:schemas-microsoft-com:vml" xmlns:wp14="http://schemas.microsoft.com/office/word/2010/wordprocessingDrawing" xmlns:wp="http://schemas.openxmlformats.org/drawingml/2006/wordprocessingDrawing" xmlns:w10="urn:schemas-microsoft-com:office:word" xmlns:w="http://schemas.openxmlformats.org/wordprocessingml/2006/main" xmlns:w14="http://schemas.microsoft.com/office/word/2010/wordml" xmlns:w15="http://schemas.microsoft.com/office/word/2012/wordml" xmlns:w16cex="http://schemas.microsoft.com/office/word/2018/wordml/cex" xmlns:w16cid="http://schemas.microsoft.com/office/word/2016/wordml/cid" xmlns:w16="http://schemas.microsoft.com/office/word/2018/wordml" xmlns:w16sdtdh="http://schemas.microsoft.com/office/word/2020/wordml/sdtdatahash" xmlns:w16se="http://schemas.microsoft.com/office/word/2015/wordml/symex" xmlns:wpg="http://schemas.microsoft.com/office/word/2010/wordprocessingGroup" xmlns:wpi="http://schemas.microsoft.com/office/word/2010/wordprocessingInk" xmlns:wne="http://schemas.microsoft.com/office/word/2006/wordml" xmlns:wps="http://schemas.microsoft.com/office/word/2010/wordprocessingShape" mc:Ignorable="w14 w15 w16se w16cid w16 w16cex w16sdtdh wp14">
+  <w:p>
+    <w:pPr>
+      <w:pStyle w:val="Footer"/>
+    </w:pPr>
+  </w:p>
+</w:ftr>
+</file>
+
+<file path=word/footer2.xml><?xml version="1.0" encoding="utf-8"?>
 <w:ftr xmlns:wpc="http://schemas.microsoft.com/office/word/2010/wordprocessingCanvas" xmlns:cx="http://schemas.microsoft.com/office/drawing/2014/chartex" xmlns:cx1="http://schemas.microsoft.com/office/drawing/2015/9/8/chartex" xmlns:cx2="http://schemas.microsoft.com/office/drawing/2015/10/21/chartex" xmlns:cx3="http://schemas.microsoft.com/office/drawing/2016/5/9/chartex" xmlns:cx4="http://schemas.microsoft.com/office/drawing/2016/5/10/chartex" xmlns:cx5="http://schemas.microsoft.com/office/drawing/2016/5/11/chartex" xmlns:cx6="http://schemas.microsoft.com/office/drawing/2016/5/12/chartex" xmlns:cx7="http://schemas.microsoft.com/office/drawing/2016/5/13/chartex" xmlns:cx8="http://schemas.microsoft.com/office/drawing/2016/5/14/chartex" xmlns:mc="http://schemas.openxmlformats.org/markup-compatibility/2006" xmlns:aink="http://schemas.microsoft.com/office/drawing/2016/ink" xmlns:am3d="http://schemas.microsoft.com/office/drawing/2017/model3d" xmlns:o="urn:schemas-microsoft-com:office:office" xmlns:oel="http://schemas.microsoft.com/office/2019/extlst" xmlns:r="http://schemas.openxmlformats.org/officeDocument/2006/relationships" xmlns:m="http://schemas.openxmlformats.org/officeDocument/2006/math" xmlns:v="urn:schemas-microsoft-com:vml" xmlns:wp14="http://schemas.microsoft.com/office/word/2010/wordprocessingDrawing" xmlns:wp="http://schemas.openxmlformats.org/drawingml/2006/wordprocessingDrawing" xmlns:w10="urn:schemas-microsoft-com:office:word" xmlns:w="http://schemas.openxmlformats.org/wordprocessingml/2006/main" xmlns:w14="http://schemas.microsoft.com/office/word/2010/wordml" xmlns:w15="http://schemas.microsoft.com/office/word/2012/wordml" xmlns:w16cex="http://schemas.microsoft.com/office/word/2018/wordml/cex" xmlns:w16cid="http://schemas.microsoft.com/office/word/2016/wordml/cid" xmlns:w16="http://schemas.microsoft.com/office/word/2018/wordml" xmlns:w16sdtdh="http://schemas.microsoft.com/office/word/2020/wordml/sdtdatahash" xmlns:w16se="http://schemas.microsoft.com/office/word/2015/wordml/symex" xmlns:wpg="http://schemas.microsoft.com/office/word/2010/wordprocessingGroup" xmlns:wpi="http://schemas.microsoft.com/office/word/2010/wordprocessingInk" xmlns:wne="http://schemas.microsoft.com/office/word/2006/wordml" xmlns:wps="http://schemas.microsoft.com/office/word/2010/wordprocessingShape" mc:Ignorable="w14 w15 w16se w16cid w16 w16cex w16sdtdh wp14">
   <w:sdt>
     <w:sdtPr>
@@ -6365,6 +6380,16 @@
 </w:ftr>
 </file>
 
+<file path=word/footer3.xml><?xml version="1.0" encoding="utf-8"?>
+<w:ftr xmlns:wpc="http://schemas.microsoft.com/office/word/2010/wordprocessingCanvas" xmlns:cx="http://schemas.microsoft.com/office/drawing/2014/chartex" xmlns:cx1="http://schemas.microsoft.com/office/drawing/2015/9/8/chartex" xmlns:cx2="http://schemas.microsoft.com/office/drawing/2015/10/21/chartex" xmlns:cx3="http://schemas.microsoft.com/office/drawing/2016/5/9/chartex" xmlns:cx4="http://schemas.microsoft.com/office/drawing/2016/5/10/chartex" xmlns:cx5="http://schemas.microsoft.com/office/drawing/2016/5/11/chartex" xmlns:cx6="http://schemas.microsoft.com/office/drawing/2016/5/12/chartex" xmlns:cx7="http://schemas.microsoft.com/office/drawing/2016/5/13/chartex" xmlns:cx8="http://schemas.microsoft.com/office/drawing/2016/5/14/chartex" xmlns:mc="http://schemas.openxmlformats.org/markup-compatibility/2006" xmlns:aink="http://schemas.microsoft.com/office/drawing/2016/ink" xmlns:am3d="http://schemas.microsoft.com/office/drawing/2017/model3d" xmlns:o="urn:schemas-microsoft-com:office:office" xmlns:oel="http://schemas.microsoft.com/office/2019/extlst" xmlns:r="http://schemas.openxmlformats.org/officeDocument/2006/relationships" xmlns:m="http://schemas.openxmlformats.org/officeDocument/2006/math" xmlns:v="urn:schemas-microsoft-com:vml" xmlns:wp14="http://schemas.microsoft.com/office/word/2010/wordprocessingDrawing" xmlns:wp="http://schemas.openxmlformats.org/drawingml/2006/wordprocessingDrawing" xmlns:w10="urn:schemas-microsoft-com:office:word" xmlns:w="http://schemas.openxmlformats.org/wordprocessingml/2006/main" xmlns:w14="http://schemas.microsoft.com/office/word/2010/wordml" xmlns:w15="http://schemas.microsoft.com/office/word/2012/wordml" xmlns:w16cex="http://schemas.microsoft.com/office/word/2018/wordml/cex" xmlns:w16cid="http://schemas.microsoft.com/office/word/2016/wordml/cid" xmlns:w16="http://schemas.microsoft.com/office/word/2018/wordml" xmlns:w16sdtdh="http://schemas.microsoft.com/office/word/2020/wordml/sdtdatahash" xmlns:w16se="http://schemas.microsoft.com/office/word/2015/wordml/symex" xmlns:wpg="http://schemas.microsoft.com/office/word/2010/wordprocessingGroup" xmlns:wpi="http://schemas.microsoft.com/office/word/2010/wordprocessingInk" xmlns:wne="http://schemas.microsoft.com/office/word/2006/wordml" xmlns:wps="http://schemas.microsoft.com/office/word/2010/wordprocessingShape" mc:Ignorable="w14 w15 w16se w16cid w16 w16cex w16sdtdh wp14">
+  <w:p>
+    <w:pPr>
+      <w:pStyle w:val="Footer"/>
+    </w:pPr>
+  </w:p>
+</w:ftr>
+</file>
+
 <file path=word/footnotes.xml><?xml version="1.0" encoding="utf-8"?>
 <w:footnotes xmlns:wpc="http://schemas.microsoft.com/office/word/2010/wordprocessingCanvas" xmlns:cx="http://schemas.microsoft.com/office/drawing/2014/chartex" xmlns:cx1="http://schemas.microsoft.com/office/drawing/2015/9/8/chartex" xmlns:cx2="http://schemas.microsoft.com/office/drawing/2015/10/21/chartex" xmlns:cx3="http://schemas.microsoft.com/office/drawing/2016/5/9/chartex" xmlns:cx4="http://schemas.microsoft.com/office/drawing/2016/5/10/chartex" xmlns:cx5="http://schemas.microsoft.com/office/drawing/2016/5/11/chartex" xmlns:cx6="http://schemas.microsoft.com/office/drawing/2016/5/12/chartex" xmlns:cx7="http://schemas.microsoft.com/office/drawing/2016/5/13/chartex" xmlns:cx8="http://schemas.microsoft.com/office/drawing/2016/5/14/chartex" xmlns:mc="http://schemas.openxmlformats.org/markup-compatibility/2006" xmlns:aink="http://schemas.microsoft.com/office/drawing/2016/ink" xmlns:am3d="http://schemas.microsoft.com/office/drawing/2017/model3d" xmlns:o="urn:schemas-microsoft-com:office:office" xmlns:oel="http://schemas.microsoft.com/office/2019/extlst" xmlns:r="http://schemas.openxmlformats.org/officeDocument/2006/relationships" xmlns:m="http://schemas.openxmlformats.org/officeDocument/2006/math" xmlns:v="urn:schemas-microsoft-com:vml" xmlns:wp14="http://schemas.microsoft.com/office/word/2010/wordprocessingDrawing" xmlns:wp="http://schemas.openxmlformats.org/drawingml/2006/wordprocessingDrawing" xmlns:w10="urn:schemas-microsoft-com:office:word" xmlns:w="http://schemas.openxmlformats.org/wordprocessingml/2006/main" xmlns:w14="http://schemas.microsoft.com/office/word/2010/wordml" xmlns:w15="http://schemas.microsoft.com/office/word/2012/wordml" xmlns:w16cex="http://schemas.microsoft.com/office/word/2018/wordml/cex" xmlns:w16cid="http://schemas.microsoft.com/office/word/2016/wordml/cid" xmlns:w16="http://schemas.microsoft.com/office/word/2018/wordml" xmlns:w16sdtdh="http://schemas.microsoft.com/office/word/2020/wordml/sdtdatahash" xmlns:w16se="http://schemas.microsoft.com/office/word/2015/wordml/symex" xmlns:wpg="http://schemas.microsoft.com/office/word/2010/wordprocessingGroup" xmlns:wpi="http://schemas.microsoft.com/office/word/2010/wordprocessingInk" xmlns:wne="http://schemas.microsoft.com/office/word/2006/wordml" xmlns:wps="http://schemas.microsoft.com/office/word/2010/wordprocessingShape" mc:Ignorable="w14 w15 w16se w16cid w16 w16cex w16sdtdh wp14">
   <w:footnote w:type="separator" w:id="-1">
@@ -6392,10 +6417,20 @@
 
 <file path=word/header1.xml><?xml version="1.0" encoding="utf-8"?>
 <w:hdr xmlns:wpc="http://schemas.microsoft.com/office/word/2010/wordprocessingCanvas" xmlns:cx="http://schemas.microsoft.com/office/drawing/2014/chartex" xmlns:cx1="http://schemas.microsoft.com/office/drawing/2015/9/8/chartex" xmlns:cx2="http://schemas.microsoft.com/office/drawing/2015/10/21/chartex" xmlns:cx3="http://schemas.microsoft.com/office/drawing/2016/5/9/chartex" xmlns:cx4="http://schemas.microsoft.com/office/drawing/2016/5/10/chartex" xmlns:cx5="http://schemas.microsoft.com/office/drawing/2016/5/11/chartex" xmlns:cx6="http://schemas.microsoft.com/office/drawing/2016/5/12/chartex" xmlns:cx7="http://schemas.microsoft.com/office/drawing/2016/5/13/chartex" xmlns:cx8="http://schemas.microsoft.com/office/drawing/2016/5/14/chartex" xmlns:mc="http://schemas.openxmlformats.org/markup-compatibility/2006" xmlns:aink="http://schemas.microsoft.com/office/drawing/2016/ink" xmlns:am3d="http://schemas.microsoft.com/office/drawing/2017/model3d" xmlns:o="urn:schemas-microsoft-com:office:office" xmlns:oel="http://schemas.microsoft.com/office/2019/extlst" xmlns:r="http://schemas.openxmlformats.org/officeDocument/2006/relationships" xmlns:m="http://schemas.openxmlformats.org/officeDocument/2006/math" xmlns:v="urn:schemas-microsoft-com:vml" xmlns:wp14="http://schemas.microsoft.com/office/word/2010/wordprocessingDrawing" xmlns:wp="http://schemas.openxmlformats.org/drawingml/2006/wordprocessingDrawing" xmlns:w10="urn:schemas-microsoft-com:office:word" xmlns:w="http://schemas.openxmlformats.org/wordprocessingml/2006/main" xmlns:w14="http://schemas.microsoft.com/office/word/2010/wordml" xmlns:w15="http://schemas.microsoft.com/office/word/2012/wordml" xmlns:w16cex="http://schemas.microsoft.com/office/word/2018/wordml/cex" xmlns:w16cid="http://schemas.microsoft.com/office/word/2016/wordml/cid" xmlns:w16="http://schemas.microsoft.com/office/word/2018/wordml" xmlns:w16sdtdh="http://schemas.microsoft.com/office/word/2020/wordml/sdtdatahash" xmlns:w16se="http://schemas.microsoft.com/office/word/2015/wordml/symex" xmlns:wpg="http://schemas.microsoft.com/office/word/2010/wordprocessingGroup" xmlns:wpi="http://schemas.microsoft.com/office/word/2010/wordprocessingInk" xmlns:wne="http://schemas.microsoft.com/office/word/2006/wordml" xmlns:wps="http://schemas.microsoft.com/office/word/2010/wordprocessingShape" mc:Ignorable="w14 w15 w16se w16cid w16 w16cex w16sdtdh wp14">
+  <w:p>
+    <w:pPr>
+      <w:pStyle w:val="Header"/>
+    </w:pPr>
+  </w:p>
+</w:hdr>
+</file>
+
+<file path=word/header2.xml><?xml version="1.0" encoding="utf-8"?>
+<w:hdr xmlns:wpc="http://schemas.microsoft.com/office/word/2010/wordprocessingCanvas" xmlns:cx="http://schemas.microsoft.com/office/drawing/2014/chartex" xmlns:cx1="http://schemas.microsoft.com/office/drawing/2015/9/8/chartex" xmlns:cx2="http://schemas.microsoft.com/office/drawing/2015/10/21/chartex" xmlns:cx3="http://schemas.microsoft.com/office/drawing/2016/5/9/chartex" xmlns:cx4="http://schemas.microsoft.com/office/drawing/2016/5/10/chartex" xmlns:cx5="http://schemas.microsoft.com/office/drawing/2016/5/11/chartex" xmlns:cx6="http://schemas.microsoft.com/office/drawing/2016/5/12/chartex" xmlns:cx7="http://schemas.microsoft.com/office/drawing/2016/5/13/chartex" xmlns:cx8="http://schemas.microsoft.com/office/drawing/2016/5/14/chartex" xmlns:mc="http://schemas.openxmlformats.org/markup-compatibility/2006" xmlns:aink="http://schemas.microsoft.com/office/drawing/2016/ink" xmlns:am3d="http://schemas.microsoft.com/office/drawing/2017/model3d" xmlns:o="urn:schemas-microsoft-com:office:office" xmlns:oel="http://schemas.microsoft.com/office/2019/extlst" xmlns:r="http://schemas.openxmlformats.org/officeDocument/2006/relationships" xmlns:m="http://schemas.openxmlformats.org/officeDocument/2006/math" xmlns:v="urn:schemas-microsoft-com:vml" xmlns:wp14="http://schemas.microsoft.com/office/word/2010/wordprocessingDrawing" xmlns:wp="http://schemas.openxmlformats.org/drawingml/2006/wordprocessingDrawing" xmlns:w10="urn:schemas-microsoft-com:office:word" xmlns:w="http://schemas.openxmlformats.org/wordprocessingml/2006/main" xmlns:w14="http://schemas.microsoft.com/office/word/2010/wordml" xmlns:w15="http://schemas.microsoft.com/office/word/2012/wordml" xmlns:w16cex="http://schemas.microsoft.com/office/word/2018/wordml/cex" xmlns:w16cid="http://schemas.microsoft.com/office/word/2016/wordml/cid" xmlns:w16="http://schemas.microsoft.com/office/word/2018/wordml" xmlns:w16sdtdh="http://schemas.microsoft.com/office/word/2020/wordml/sdtdatahash" xmlns:w16se="http://schemas.microsoft.com/office/word/2015/wordml/symex" xmlns:wpg="http://schemas.microsoft.com/office/word/2010/wordprocessingGroup" xmlns:wpi="http://schemas.microsoft.com/office/word/2010/wordprocessingInk" xmlns:wne="http://schemas.microsoft.com/office/word/2006/wordml" xmlns:wps="http://schemas.microsoft.com/office/word/2010/wordprocessingShape" mc:Ignorable="w14 w15 w16se w16cid w16 w16cex w16sdtdh wp14">
   <w:tbl>
     <w:tblPr>
       <w:tblStyle w:val="TableGrid"/>
-      <w:tblW w:w="0" w:type="auto"/>
+      <w:tblW w:w="8085" w:type="dxa"/>
       <w:tblBorders>
         <w:top w:val="none" w:sz="0" w:space="0" w:color="auto"/>
         <w:left w:val="none" w:sz="0" w:space="0" w:color="auto"/>
@@ -6411,14 +6446,14 @@
       <w:tblLook w:val="04A0" w:firstRow="1" w:lastRow="0" w:firstColumn="1" w:lastColumn="0" w:noHBand="0" w:noVBand="1"/>
     </w:tblPr>
     <w:tblGrid>
-      <w:gridCol w:w="1129"/>
+      <w:gridCol w:w="1276"/>
       <w:gridCol w:w="147"/>
-      <w:gridCol w:w="2835"/>
+      <w:gridCol w:w="6662"/>
     </w:tblGrid>
     <w:tr>
       <w:tc>
         <w:tcPr>
-          <w:tcW w:w="1129" w:type="dxa"/>
+          <w:tcW w:w="1276" w:type="dxa"/>
           <w:vAlign w:val="center"/>
         </w:tcPr>
         <w:p>
@@ -6462,7 +6497,7 @@
       </w:tc>
       <w:tc>
         <w:tcPr>
-          <w:tcW w:w="2835" w:type="dxa"/>
+          <w:tcW w:w="6662" w:type="dxa"/>
           <w:vAlign w:val="center"/>
         </w:tcPr>
         <w:p>
@@ -6486,7 +6521,7 @@
     <w:tr>
       <w:tc>
         <w:tcPr>
-          <w:tcW w:w="1129" w:type="dxa"/>
+          <w:tcW w:w="1276" w:type="dxa"/>
           <w:vAlign w:val="center"/>
         </w:tcPr>
         <w:p>
@@ -6530,7 +6565,7 @@
       </w:tc>
       <w:tc>
         <w:tcPr>
-          <w:tcW w:w="2835" w:type="dxa"/>
+          <w:tcW w:w="6662" w:type="dxa"/>
           <w:vAlign w:val="center"/>
         </w:tcPr>
         <w:p>
@@ -6554,7 +6589,7 @@
     <w:tr>
       <w:tc>
         <w:tcPr>
-          <w:tcW w:w="1129" w:type="dxa"/>
+          <w:tcW w:w="1276" w:type="dxa"/>
           <w:vAlign w:val="center"/>
         </w:tcPr>
         <w:p>
@@ -6598,7 +6633,7 @@
       </w:tc>
       <w:tc>
         <w:tcPr>
-          <w:tcW w:w="2835" w:type="dxa"/>
+          <w:tcW w:w="6662" w:type="dxa"/>
           <w:vAlign w:val="center"/>
         </w:tcPr>
         <w:p>
@@ -6619,7 +6654,104 @@
         </w:p>
       </w:tc>
     </w:tr>
+    <w:tr>
+      <w:tc>
+        <w:tcPr>
+          <w:tcW w:w="1276" w:type="dxa"/>
+          <w:vAlign w:val="center"/>
+        </w:tcPr>
+        <w:p>
+          <w:pPr>
+            <w:pStyle w:val="Header"/>
+            <w:spacing w:line="360" w:lineRule="auto"/>
+            <w:jc w:val="left"/>
+            <w:rPr>
+              <w:lang w:val="en-US"/>
+            </w:rPr>
+          </w:pPr>
+          <w:r>
+            <w:rPr>
+              <w:lang w:val="en-US"/>
+            </w:rPr>
+            <w:t>Source</w:t>
+          </w:r>
+          <w:r>
+            <w:rPr>
+              <w:lang w:val="en-US"/>
+            </w:rPr>
+            <w:t xml:space="preserve"> </w:t>
+          </w:r>
+          <w:r>
+            <w:rPr>
+              <w:lang w:val="en-US"/>
+            </w:rPr>
+            <w:t>code</w:t>
+          </w:r>
+        </w:p>
+      </w:tc>
+      <w:tc>
+        <w:tcPr>
+          <w:tcW w:w="147" w:type="dxa"/>
+          <w:vAlign w:val="center"/>
+        </w:tcPr>
+        <w:p>
+          <w:pPr>
+            <w:pStyle w:val="Header"/>
+            <w:spacing w:line="360" w:lineRule="auto"/>
+            <w:jc w:val="left"/>
+            <w:rPr>
+              <w:lang w:val="en-US"/>
+            </w:rPr>
+          </w:pPr>
+          <w:r>
+            <w:rPr>
+              <w:lang w:val="en-US"/>
+            </w:rPr>
+            <w:t>:</w:t>
+          </w:r>
+        </w:p>
+      </w:tc>
+      <w:tc>
+        <w:tcPr>
+          <w:tcW w:w="6662" w:type="dxa"/>
+          <w:vAlign w:val="center"/>
+        </w:tcPr>
+        <w:p>
+          <w:pPr>
+            <w:pStyle w:val="Header"/>
+            <w:spacing w:line="360" w:lineRule="auto"/>
+            <w:jc w:val="left"/>
+            <w:rPr>
+              <w:sz w:val="16"/>
+              <w:szCs w:val="16"/>
+              <w:lang w:val="en-US"/>
+            </w:rPr>
+          </w:pPr>
+          <w:hyperlink r:id="rId1" w:history="1">
+            <w:r>
+              <w:rPr>
+                <w:rStyle w:val="Hyperlink"/>
+                <w:color w:val="auto"/>
+                <w:sz w:val="16"/>
+                <w:szCs w:val="16"/>
+              </w:rPr>
+              <w:t>oXeeds/LearnKotlin_SIB_InfiniteLearning: Belajar Kotlin di Infinite Learning (github.com)</w:t>
+            </w:r>
+          </w:hyperlink>
+        </w:p>
+      </w:tc>
+    </w:tr>
   </w:tbl>
+  <w:p>
+    <w:pPr>
+      <w:pStyle w:val="Header"/>
+    </w:pPr>
+  </w:p>
+</w:hdr>
+</file>
+
+<file path=word/header3.xml><?xml version="1.0" encoding="utf-8"?>
+<w:hdr xmlns:wpc="http://schemas.microsoft.com/office/word/2010/wordprocessingCanvas" xmlns:cx="http://schemas.microsoft.com/office/drawing/2014/chartex" xmlns:cx1="http://schemas.microsoft.com/office/drawing/2015/9/8/chartex" xmlns:cx2="http://schemas.microsoft.com/office/drawing/2015/10/21/chartex" xmlns:cx3="http://schemas.microsoft.com/office/drawing/2016/5/9/chartex" xmlns:cx4="http://schemas.microsoft.com/office/drawing/2016/5/10/chartex" xmlns:cx5="http://schemas.microsoft.com/office/drawing/2016/5/11/chartex" xmlns:cx6="http://schemas.microsoft.com/office/drawing/2016/5/12/chartex" xmlns:cx7="http://schemas.microsoft.com/office/drawing/2016/5/13/chartex" xmlns:cx8="http://schemas.microsoft.com/office/drawing/2016/5/14/chartex" xmlns:mc="http://schemas.openxmlformats.org/markup-compatibility/2006" xmlns:aink="http://schemas.microsoft.com/office/drawing/2016/ink" xmlns:am3d="http://schemas.microsoft.com/office/drawing/2017/model3d" xmlns:o="urn:schemas-microsoft-com:office:office" xmlns:oel="http://schemas.microsoft.com/office/2019/extlst" xmlns:r="http://schemas.openxmlformats.org/officeDocument/2006/relationships" xmlns:m="http://schemas.openxmlformats.org/officeDocument/2006/math" xmlns:v="urn:schemas-microsoft-com:vml" xmlns:wp14="http://schemas.microsoft.com/office/word/2010/wordprocessingDrawing" xmlns:wp="http://schemas.openxmlformats.org/drawingml/2006/wordprocessingDrawing" xmlns:w10="urn:schemas-microsoft-com:office:word" xmlns:w="http://schemas.openxmlformats.org/wordprocessingml/2006/main" xmlns:w14="http://schemas.microsoft.com/office/word/2010/wordml" xmlns:w15="http://schemas.microsoft.com/office/word/2012/wordml" xmlns:w16cex="http://schemas.microsoft.com/office/word/2018/wordml/cex" xmlns:w16cid="http://schemas.microsoft.com/office/word/2016/wordml/cid" xmlns:w16="http://schemas.microsoft.com/office/word/2018/wordml" xmlns:w16sdtdh="http://schemas.microsoft.com/office/word/2020/wordml/sdtdatahash" xmlns:w16se="http://schemas.microsoft.com/office/word/2015/wordml/symex" xmlns:wpg="http://schemas.microsoft.com/office/word/2010/wordprocessingGroup" xmlns:wpi="http://schemas.microsoft.com/office/word/2010/wordprocessingInk" xmlns:wne="http://schemas.microsoft.com/office/word/2006/wordml" xmlns:wps="http://schemas.microsoft.com/office/word/2010/wordprocessingShape" mc:Ignorable="w14 w15 w16se w16cid w16 w16cex w16sdtdh wp14">
   <w:p>
     <w:pPr>
       <w:pStyle w:val="Header"/>
@@ -7313,6 +7445,18 @@
       <w:lang w:val="en-US"/>
     </w:rPr>
   </w:style>
+  <w:style w:type="character" w:styleId="Hyperlink">
+    <w:name w:val="Hyperlink"/>
+    <w:basedOn w:val="DefaultParagraphFont"/>
+    <w:uiPriority w:val="99"/>
+    <w:semiHidden/>
+    <w:unhideWhenUsed/>
+    <w:rsid w:val="009D16A7"/>
+    <w:rPr>
+      <w:color w:val="0000FF"/>
+      <w:u w:val="single"/>
+    </w:rPr>
+  </w:style>
 </w:styles>
 </file>
 
@@ -7609,4 +7753,16 @@
     </a:ext>
   </a:extLst>
 </a:theme>
+</file>
+
+<file path=customXml/item1.xml><?xml version="1.0" encoding="utf-8"?>
+<b:Sources xmlns:b="http://schemas.openxmlformats.org/officeDocument/2006/bibliography" xmlns="http://schemas.openxmlformats.org/officeDocument/2006/bibliography" SelectedStyle="\HarvardAnglia2008OfficeOnline.xsl" StyleName="Harvard - Anglia" Version="2008"/>
+</file>
+
+<file path=customXml/itemProps1.xml><?xml version="1.0" encoding="utf-8"?>
+<ds:datastoreItem xmlns:ds="http://schemas.openxmlformats.org/officeDocument/2006/customXml" ds:itemID="{D39EB640-E4C2-4DC3-84DE-E2EB2B4B9C12}">
+  <ds:schemaRefs>
+    <ds:schemaRef ds:uri="http://schemas.openxmlformats.org/officeDocument/2006/bibliography"/>
+  </ds:schemaRefs>
+</ds:datastoreItem>
 </file>
</xml_diff>